<commit_message>
Update a project that using WDM Driver kernel Streaming
</commit_message>
<xml_diff>
--- a/DirectShow/Docs/实习笔记/07.docx
+++ b/DirectShow/Docs/实习笔记/07.docx
@@ -1037,8 +1037,248 @@
           </wp:inline>
         </w:drawing>
       </w:r>
+    </w:p>
+    <w:p>
+      <w:pPr>
+        <w:rPr>
+          <w:rFonts w:hint="eastAsia"/>
+        </w:rPr>
+      </w:pPr>
+      <w:r>
+        <w:rPr>
+          <w:rFonts w:hint="eastAsia"/>
+        </w:rPr>
+        <w:t>只有向后传递的接口，才具有查询支持媒体的功能。</w:t>
+      </w:r>
+    </w:p>
+    <w:p>
+      <w:pPr>
+        <w:rPr>
+          <w:rFonts w:hint="eastAsia"/>
+        </w:rPr>
+      </w:pPr>
+      <w:r>
+        <w:rPr>
+          <w:rFonts w:hint="eastAsia"/>
+        </w:rPr>
+        <w:t>使用</w:t>
+      </w:r>
+      <w:proofErr w:type="spellStart"/>
+      <w:r>
+        <w:rPr>
+          <w:rFonts w:hint="eastAsia"/>
+        </w:rPr>
+        <w:t>GraphEdtPlus</w:t>
+      </w:r>
+      <w:proofErr w:type="spellEnd"/>
+      <w:r>
+        <w:rPr>
+          <w:rFonts w:hint="eastAsia"/>
+        </w:rPr>
+        <w:t>的自动代码生成功能进行尝试。</w:t>
+      </w:r>
+    </w:p>
+    <w:p>
+      <w:pPr>
+        <w:rPr>
+          <w:rFonts w:hint="eastAsia"/>
+        </w:rPr>
+      </w:pPr>
+      <w:r>
+        <w:rPr>
+          <w:rFonts w:hint="eastAsia"/>
+        </w:rPr>
+        <w:t>如果按如图生成</w:t>
+      </w:r>
+    </w:p>
+    <w:p>
+      <w:pPr>
+        <w:rPr>
+          <w:rFonts w:hint="eastAsia"/>
+        </w:rPr>
+      </w:pPr>
+      <w:r>
+        <w:rPr>
+          <w:noProof/>
+        </w:rPr>
+        <w:drawing>
+          <wp:inline distT="0" distB="0" distL="0" distR="0" wp14:anchorId="3E1D172E" wp14:editId="7D0F27B5">
+            <wp:extent cx="3124200" cy="2686050"/>
+            <wp:effectExtent l="0" t="0" r="0" b="0"/>
+            <wp:docPr id="30" name="图片 30"/>
+            <wp:cNvGraphicFramePr>
+              <a:graphicFrameLocks xmlns:a="http://schemas.openxmlformats.org/drawingml/2006/main" noChangeAspect="1"/>
+            </wp:cNvGraphicFramePr>
+            <a:graphic xmlns:a="http://schemas.openxmlformats.org/drawingml/2006/main">
+              <a:graphicData uri="http://schemas.openxmlformats.org/drawingml/2006/picture">
+                <pic:pic xmlns:pic="http://schemas.openxmlformats.org/drawingml/2006/picture">
+                  <pic:nvPicPr>
+                    <pic:cNvPr id="0" name=""/>
+                    <pic:cNvPicPr/>
+                  </pic:nvPicPr>
+                  <pic:blipFill>
+                    <a:blip r:embed="rId23"/>
+                    <a:stretch>
+                      <a:fillRect/>
+                    </a:stretch>
+                  </pic:blipFill>
+                  <pic:spPr>
+                    <a:xfrm>
+                      <a:off x="0" y="0"/>
+                      <a:ext cx="3124200" cy="2686050"/>
+                    </a:xfrm>
+                    <a:prstGeom prst="rect">
+                      <a:avLst/>
+                    </a:prstGeom>
+                  </pic:spPr>
+                </pic:pic>
+              </a:graphicData>
+            </a:graphic>
+          </wp:inline>
+        </w:drawing>
+      </w:r>
+    </w:p>
+    <w:p>
+      <w:pPr>
+        <w:rPr>
+          <w:rFonts w:hint="eastAsia"/>
+        </w:rPr>
+      </w:pPr>
+      <w:r>
+        <w:rPr>
+          <w:rFonts w:hint="eastAsia"/>
+        </w:rPr>
+        <w:t>则延迟控制能够进一步降低至</w:t>
+      </w:r>
+      <w:r>
+        <w:rPr>
+          <w:rFonts w:hint="eastAsia"/>
+        </w:rPr>
+        <w:t>33ms</w:t>
+      </w:r>
+      <w:r>
+        <w:rPr>
+          <w:rFonts w:hint="eastAsia"/>
+        </w:rPr>
+        <w:t>。</w:t>
+      </w:r>
+    </w:p>
+    <w:p>
+      <w:pPr>
+        <w:rPr>
+          <w:rFonts w:hint="eastAsia"/>
+          <w:b/>
+        </w:rPr>
+      </w:pPr>
+      <w:r>
+        <w:rPr>
+          <w:noProof/>
+        </w:rPr>
+        <w:drawing>
+          <wp:inline distT="0" distB="0" distL="0" distR="0" wp14:anchorId="502F8751" wp14:editId="6F2A998F">
+            <wp:extent cx="2162175" cy="161925"/>
+            <wp:effectExtent l="0" t="0" r="9525" b="9525"/>
+            <wp:docPr id="33" name="图片 33"/>
+            <wp:cNvGraphicFramePr>
+              <a:graphicFrameLocks xmlns:a="http://schemas.openxmlformats.org/drawingml/2006/main" noChangeAspect="1"/>
+            </wp:cNvGraphicFramePr>
+            <a:graphic xmlns:a="http://schemas.openxmlformats.org/drawingml/2006/main">
+              <a:graphicData uri="http://schemas.openxmlformats.org/drawingml/2006/picture">
+                <pic:pic xmlns:pic="http://schemas.openxmlformats.org/drawingml/2006/picture">
+                  <pic:nvPicPr>
+                    <pic:cNvPr id="0" name=""/>
+                    <pic:cNvPicPr/>
+                  </pic:nvPicPr>
+                  <pic:blipFill>
+                    <a:blip r:embed="rId24"/>
+                    <a:stretch>
+                      <a:fillRect/>
+                    </a:stretch>
+                  </pic:blipFill>
+                  <pic:spPr>
+                    <a:xfrm>
+                      <a:off x="0" y="0"/>
+                      <a:ext cx="2162175" cy="161925"/>
+                    </a:xfrm>
+                    <a:prstGeom prst="rect">
+                      <a:avLst/>
+                    </a:prstGeom>
+                  </pic:spPr>
+                </pic:pic>
+              </a:graphicData>
+            </a:graphic>
+          </wp:inline>
+        </w:drawing>
+      </w:r>
       <w:bookmarkStart w:id="0" w:name="_GoBack"/>
       <w:bookmarkEnd w:id="0"/>
+    </w:p>
+    <w:p>
+      <w:pPr>
+        <w:rPr>
+          <w:rFonts w:hint="eastAsia"/>
+        </w:rPr>
+      </w:pPr>
+      <w:r>
+        <w:rPr>
+          <w:noProof/>
+        </w:rPr>
+        <w:lastRenderedPageBreak/>
+        <w:drawing>
+          <wp:inline distT="0" distB="0" distL="0" distR="0" wp14:anchorId="486C0332" wp14:editId="4E892AE8">
+            <wp:extent cx="5274310" cy="2165275"/>
+            <wp:effectExtent l="0" t="0" r="2540" b="6985"/>
+            <wp:docPr id="32" name="图片 32"/>
+            <wp:cNvGraphicFramePr>
+              <a:graphicFrameLocks xmlns:a="http://schemas.openxmlformats.org/drawingml/2006/main" noChangeAspect="1"/>
+            </wp:cNvGraphicFramePr>
+            <a:graphic xmlns:a="http://schemas.openxmlformats.org/drawingml/2006/main">
+              <a:graphicData uri="http://schemas.openxmlformats.org/drawingml/2006/picture">
+                <pic:pic xmlns:pic="http://schemas.openxmlformats.org/drawingml/2006/picture">
+                  <pic:nvPicPr>
+                    <pic:cNvPr id="0" name=""/>
+                    <pic:cNvPicPr/>
+                  </pic:nvPicPr>
+                  <pic:blipFill>
+                    <a:blip r:embed="rId25"/>
+                    <a:stretch>
+                      <a:fillRect/>
+                    </a:stretch>
+                  </pic:blipFill>
+                  <pic:spPr>
+                    <a:xfrm>
+                      <a:off x="0" y="0"/>
+                      <a:ext cx="5274310" cy="2165275"/>
+                    </a:xfrm>
+                    <a:prstGeom prst="rect">
+                      <a:avLst/>
+                    </a:prstGeom>
+                  </pic:spPr>
+                </pic:pic>
+              </a:graphicData>
+            </a:graphic>
+          </wp:inline>
+        </w:drawing>
+      </w:r>
+    </w:p>
+    <w:p>
+      <w:pPr>
+        <w:rPr>
+          <w:rFonts w:hint="eastAsia"/>
+        </w:rPr>
+      </w:pPr>
+      <w:r>
+        <w:rPr>
+          <w:rFonts w:hint="eastAsia"/>
+        </w:rPr>
+        <w:t>采样文件</w:t>
+      </w:r>
+      <w:r>
+        <w:rPr>
+          <w:rFonts w:hint="eastAsia"/>
+        </w:rPr>
+        <w:t>test9.wav</w:t>
+      </w:r>
     </w:p>
     <w:sectPr>
       <w:pgSz w:w="11906" w:h="16838"/>
@@ -2137,7 +2377,7 @@
 </file>
 
 <file path=customXml/itemProps1.xml><?xml version="1.0" encoding="utf-8"?>
-<ds:datastoreItem xmlns:ds="http://schemas.openxmlformats.org/officeDocument/2006/customXml" ds:itemID="{5413532D-0F00-47D6-B440-4DDAF93A247C}">
+<ds:datastoreItem xmlns:ds="http://schemas.openxmlformats.org/officeDocument/2006/customXml" ds:itemID="{672F5C57-C666-4C4A-8832-74D134E1F4F5}">
   <ds:schemaRefs>
     <ds:schemaRef ds:uri="http://schemas.openxmlformats.org/officeDocument/2006/bibliography"/>
   </ds:schemaRefs>

</xml_diff>